<commit_message>
new version of SequentialFFT
</commit_message>
<xml_diff>
--- a/hw2_files/TableHW2.docx
+++ b/hw2_files/TableHW2.docx
@@ -156,13 +156,23 @@
         </w:rPr>
         <w:t xml:space="preserve">ut files are stored in the </w:t>
       </w:r>
-      <w:r>
-        <w:rPr>
-          <w:sz w:val="20"/>
-          <w:szCs w:val="20"/>
-          <w:lang w:val="en-US"/>
-        </w:rPr>
-        <w:t xml:space="preserve">hdfs </w:t>
+      <w:proofErr w:type="spellStart"/>
+      <w:r>
+        <w:rPr>
+          <w:sz w:val="20"/>
+          <w:szCs w:val="20"/>
+          <w:lang w:val="en-US"/>
+        </w:rPr>
+        <w:t>hdfs</w:t>
+      </w:r>
+      <w:proofErr w:type="spellEnd"/>
+      <w:r>
+        <w:rPr>
+          <w:sz w:val="20"/>
+          <w:szCs w:val="20"/>
+          <w:lang w:val="en-US"/>
+        </w:rPr>
+        <w:t xml:space="preserve"> </w:t>
       </w:r>
       <w:r>
         <w:rPr>
@@ -609,25 +619,72 @@
                 <w:szCs w:val="20"/>
                 <w:lang w:val="en-US"/>
               </w:rPr>
-              <w:t>in ms</w:t>
-            </w:r>
-          </w:p>
-          <w:p>
-            <w:pPr>
-              <w:jc w:val="center"/>
-              <w:rPr>
-                <w:b/>
-                <w:sz w:val="20"/>
-                <w:szCs w:val="20"/>
-              </w:rPr>
-            </w:pPr>
-            <w:r>
-              <w:rPr>
-                <w:b/>
-                <w:sz w:val="20"/>
-                <w:szCs w:val="20"/>
-              </w:rPr>
-              <w:t>(average of 3 runs)</w:t>
+              <w:t xml:space="preserve">in </w:t>
+            </w:r>
+            <w:proofErr w:type="spellStart"/>
+            <w:r>
+              <w:rPr>
+                <w:b/>
+                <w:sz w:val="20"/>
+                <w:szCs w:val="20"/>
+                <w:lang w:val="en-US"/>
+              </w:rPr>
+              <w:t>ms</w:t>
+            </w:r>
+            <w:proofErr w:type="spellEnd"/>
+          </w:p>
+          <w:p>
+            <w:pPr>
+              <w:jc w:val="center"/>
+              <w:rPr>
+                <w:b/>
+                <w:sz w:val="20"/>
+                <w:szCs w:val="20"/>
+              </w:rPr>
+            </w:pPr>
+            <w:r>
+              <w:rPr>
+                <w:b/>
+                <w:sz w:val="20"/>
+                <w:szCs w:val="20"/>
+              </w:rPr>
+              <w:t>(</w:t>
+            </w:r>
+            <w:proofErr w:type="spellStart"/>
+            <w:r>
+              <w:rPr>
+                <w:b/>
+                <w:sz w:val="20"/>
+                <w:szCs w:val="20"/>
+              </w:rPr>
+              <w:t>average</w:t>
+            </w:r>
+            <w:proofErr w:type="spellEnd"/>
+            <w:r>
+              <w:rPr>
+                <w:b/>
+                <w:sz w:val="20"/>
+                <w:szCs w:val="20"/>
+              </w:rPr>
+              <w:t xml:space="preserve"> of 3 </w:t>
+            </w:r>
+            <w:proofErr w:type="spellStart"/>
+            <w:r>
+              <w:rPr>
+                <w:b/>
+                <w:sz w:val="20"/>
+                <w:szCs w:val="20"/>
+              </w:rPr>
+              <w:t>runs</w:t>
+            </w:r>
+            <w:proofErr w:type="spellEnd"/>
+            <w:r>
+              <w:rPr>
+                <w:b/>
+                <w:sz w:val="20"/>
+                <w:szCs w:val="20"/>
+              </w:rPr>
+              <w:t>)</w:t>
             </w:r>
           </w:p>
         </w:tc>
@@ -661,26 +718,73 @@
                 <w:szCs w:val="20"/>
                 <w:lang w:val="en-US"/>
               </w:rPr>
-              <w:t>in ms</w:t>
-            </w:r>
-          </w:p>
-          <w:p>
-            <w:pPr>
-              <w:jc w:val="center"/>
-              <w:rPr>
-                <w:b/>
-                <w:sz w:val="20"/>
-                <w:szCs w:val="20"/>
-                <w:lang w:val="en-US"/>
-              </w:rPr>
-            </w:pPr>
-            <w:r>
-              <w:rPr>
-                <w:b/>
-                <w:sz w:val="20"/>
-                <w:szCs w:val="20"/>
-              </w:rPr>
-              <w:t>(average of 3 runs)</w:t>
+              <w:t xml:space="preserve">in </w:t>
+            </w:r>
+            <w:proofErr w:type="spellStart"/>
+            <w:r>
+              <w:rPr>
+                <w:b/>
+                <w:sz w:val="20"/>
+                <w:szCs w:val="20"/>
+                <w:lang w:val="en-US"/>
+              </w:rPr>
+              <w:t>ms</w:t>
+            </w:r>
+            <w:proofErr w:type="spellEnd"/>
+          </w:p>
+          <w:p>
+            <w:pPr>
+              <w:jc w:val="center"/>
+              <w:rPr>
+                <w:b/>
+                <w:sz w:val="20"/>
+                <w:szCs w:val="20"/>
+                <w:lang w:val="en-US"/>
+              </w:rPr>
+            </w:pPr>
+            <w:r>
+              <w:rPr>
+                <w:b/>
+                <w:sz w:val="20"/>
+                <w:szCs w:val="20"/>
+              </w:rPr>
+              <w:t>(</w:t>
+            </w:r>
+            <w:proofErr w:type="spellStart"/>
+            <w:r>
+              <w:rPr>
+                <w:b/>
+                <w:sz w:val="20"/>
+                <w:szCs w:val="20"/>
+              </w:rPr>
+              <w:t>average</w:t>
+            </w:r>
+            <w:proofErr w:type="spellEnd"/>
+            <w:r>
+              <w:rPr>
+                <w:b/>
+                <w:sz w:val="20"/>
+                <w:szCs w:val="20"/>
+              </w:rPr>
+              <w:t xml:space="preserve"> of 3 </w:t>
+            </w:r>
+            <w:proofErr w:type="spellStart"/>
+            <w:r>
+              <w:rPr>
+                <w:b/>
+                <w:sz w:val="20"/>
+                <w:szCs w:val="20"/>
+              </w:rPr>
+              <w:t>runs</w:t>
+            </w:r>
+            <w:proofErr w:type="spellEnd"/>
+            <w:r>
+              <w:rPr>
+                <w:b/>
+                <w:sz w:val="20"/>
+                <w:szCs w:val="20"/>
+              </w:rPr>
+              <w:t>)</w:t>
             </w:r>
           </w:p>
         </w:tc>
@@ -723,26 +827,73 @@
                 <w:szCs w:val="20"/>
                 <w:lang w:val="en-US"/>
               </w:rPr>
-              <w:t>in ms</w:t>
-            </w:r>
-          </w:p>
-          <w:p>
-            <w:pPr>
-              <w:jc w:val="center"/>
-              <w:rPr>
-                <w:b/>
-                <w:sz w:val="20"/>
-                <w:szCs w:val="20"/>
-                <w:lang w:val="en-US"/>
-              </w:rPr>
-            </w:pPr>
-            <w:r>
-              <w:rPr>
-                <w:b/>
-                <w:sz w:val="20"/>
-                <w:szCs w:val="20"/>
-              </w:rPr>
-              <w:t>(average of 3 runs)</w:t>
+              <w:t xml:space="preserve">in </w:t>
+            </w:r>
+            <w:proofErr w:type="spellStart"/>
+            <w:r>
+              <w:rPr>
+                <w:b/>
+                <w:sz w:val="20"/>
+                <w:szCs w:val="20"/>
+                <w:lang w:val="en-US"/>
+              </w:rPr>
+              <w:t>ms</w:t>
+            </w:r>
+            <w:proofErr w:type="spellEnd"/>
+          </w:p>
+          <w:p>
+            <w:pPr>
+              <w:jc w:val="center"/>
+              <w:rPr>
+                <w:b/>
+                <w:sz w:val="20"/>
+                <w:szCs w:val="20"/>
+                <w:lang w:val="en-US"/>
+              </w:rPr>
+            </w:pPr>
+            <w:r>
+              <w:rPr>
+                <w:b/>
+                <w:sz w:val="20"/>
+                <w:szCs w:val="20"/>
+              </w:rPr>
+              <w:t>(</w:t>
+            </w:r>
+            <w:proofErr w:type="spellStart"/>
+            <w:r>
+              <w:rPr>
+                <w:b/>
+                <w:sz w:val="20"/>
+                <w:szCs w:val="20"/>
+              </w:rPr>
+              <w:t>average</w:t>
+            </w:r>
+            <w:proofErr w:type="spellEnd"/>
+            <w:r>
+              <w:rPr>
+                <w:b/>
+                <w:sz w:val="20"/>
+                <w:szCs w:val="20"/>
+              </w:rPr>
+              <w:t xml:space="preserve"> of 3 </w:t>
+            </w:r>
+            <w:proofErr w:type="spellStart"/>
+            <w:r>
+              <w:rPr>
+                <w:b/>
+                <w:sz w:val="20"/>
+                <w:szCs w:val="20"/>
+              </w:rPr>
+              <w:t>runs</w:t>
+            </w:r>
+            <w:proofErr w:type="spellEnd"/>
+            <w:r>
+              <w:rPr>
+                <w:b/>
+                <w:sz w:val="20"/>
+                <w:szCs w:val="20"/>
+              </w:rPr>
+              <w:t>)</w:t>
             </w:r>
           </w:p>
         </w:tc>
@@ -767,17 +918,39 @@
                 <w:szCs w:val="20"/>
                 <w:lang w:val="en-US"/>
               </w:rPr>
-              <w:t>Running time of MRApproxOutliers</w:t>
-            </w:r>
-            <w:r>
-              <w:rPr>
-                <w:b/>
-                <w:sz w:val="20"/>
-                <w:szCs w:val="20"/>
-                <w:lang w:val="en-US"/>
-              </w:rPr>
-              <w:t xml:space="preserve"> in ms</w:t>
-            </w:r>
+              <w:t xml:space="preserve">Running time of </w:t>
+            </w:r>
+            <w:proofErr w:type="spellStart"/>
+            <w:r>
+              <w:rPr>
+                <w:b/>
+                <w:sz w:val="20"/>
+                <w:szCs w:val="20"/>
+                <w:lang w:val="en-US"/>
+              </w:rPr>
+              <w:t>MRApproxOutliers</w:t>
+            </w:r>
+            <w:proofErr w:type="spellEnd"/>
+            <w:r>
+              <w:rPr>
+                <w:b/>
+                <w:sz w:val="20"/>
+                <w:szCs w:val="20"/>
+                <w:lang w:val="en-US"/>
+              </w:rPr>
+              <w:t xml:space="preserve"> in </w:t>
+            </w:r>
+            <w:proofErr w:type="spellStart"/>
+            <w:r>
+              <w:rPr>
+                <w:b/>
+                <w:sz w:val="20"/>
+                <w:szCs w:val="20"/>
+                <w:lang w:val="en-US"/>
+              </w:rPr>
+              <w:t>ms</w:t>
+            </w:r>
+            <w:proofErr w:type="spellEnd"/>
           </w:p>
           <w:p>
             <w:pPr>
@@ -830,47 +1003,25 @@
           <w:tcPr>
             <w:tcW w:w="1985" w:type="dxa"/>
           </w:tcPr>
-          <w:p>
-            <w:r>
-              <w:t>476.7</w:t>
-            </w:r>
-          </w:p>
+          <w:p/>
         </w:tc>
         <w:tc>
           <w:tcPr>
             <w:tcW w:w="1984" w:type="dxa"/>
           </w:tcPr>
-          <w:p>
-            <w:r>
-              <w:t>66.7</w:t>
-            </w:r>
-          </w:p>
+          <w:p/>
         </w:tc>
         <w:tc>
           <w:tcPr>
             <w:tcW w:w="1843" w:type="dxa"/>
           </w:tcPr>
-          <w:p>
-            <w:r>
-              <w:t>370</w:t>
-            </w:r>
-            <w:r>
-              <w:t xml:space="preserve"> </w:t>
-            </w:r>
-          </w:p>
+          <w:p/>
         </w:tc>
         <w:tc>
           <w:tcPr>
             <w:tcW w:w="2268" w:type="dxa"/>
           </w:tcPr>
-          <w:p>
-            <w:r>
-              <w:t>529</w:t>
-            </w:r>
-            <w:r>
-              <w:t xml:space="preserve"> </w:t>
-            </w:r>
-          </w:p>
+          <w:p/>
         </w:tc>
       </w:tr>
       <w:tr>
@@ -902,50 +1053,25 @@
           <w:tcPr>
             <w:tcW w:w="1985" w:type="dxa"/>
           </w:tcPr>
-          <w:p>
-            <w:r>
-              <w:t>411</w:t>
-            </w:r>
-          </w:p>
+          <w:p/>
         </w:tc>
         <w:tc>
           <w:tcPr>
             <w:tcW w:w="1984" w:type="dxa"/>
           </w:tcPr>
-          <w:p>
-            <w:r>
-              <w:t>94</w:t>
-            </w:r>
-            <w:r>
-              <w:t xml:space="preserve"> </w:t>
-            </w:r>
-          </w:p>
+          <w:p/>
         </w:tc>
         <w:tc>
           <w:tcPr>
             <w:tcW w:w="1843" w:type="dxa"/>
           </w:tcPr>
-          <w:p>
-            <w:r>
-              <w:t>342.7</w:t>
-            </w:r>
-            <w:r>
-              <w:t xml:space="preserve"> </w:t>
-            </w:r>
-          </w:p>
+          <w:p/>
         </w:tc>
         <w:tc>
           <w:tcPr>
             <w:tcW w:w="2268" w:type="dxa"/>
           </w:tcPr>
-          <w:p>
-            <w:r>
-              <w:t>649</w:t>
-            </w:r>
-            <w:r>
-              <w:t xml:space="preserve"> </w:t>
-            </w:r>
-          </w:p>
+          <w:p/>
         </w:tc>
       </w:tr>
       <w:tr>
@@ -977,53 +1103,25 @@
           <w:tcPr>
             <w:tcW w:w="1985" w:type="dxa"/>
           </w:tcPr>
-          <w:p>
-            <w:r>
-              <w:t>484.3</w:t>
-            </w:r>
-            <w:r>
-              <w:t xml:space="preserve"> </w:t>
-            </w:r>
-          </w:p>
+          <w:p/>
         </w:tc>
         <w:tc>
           <w:tcPr>
             <w:tcW w:w="1984" w:type="dxa"/>
           </w:tcPr>
-          <w:p>
-            <w:r>
-              <w:t>82</w:t>
-            </w:r>
-            <w:r>
-              <w:t xml:space="preserve"> </w:t>
-            </w:r>
-          </w:p>
+          <w:p/>
         </w:tc>
         <w:tc>
           <w:tcPr>
             <w:tcW w:w="1843" w:type="dxa"/>
           </w:tcPr>
-          <w:p>
-            <w:r>
-              <w:t>311.3</w:t>
-            </w:r>
-            <w:r>
-              <w:t xml:space="preserve"> </w:t>
-            </w:r>
-          </w:p>
+          <w:p/>
         </w:tc>
         <w:tc>
           <w:tcPr>
             <w:tcW w:w="2268" w:type="dxa"/>
           </w:tcPr>
-          <w:p>
-            <w:r>
-              <w:t>620.7</w:t>
-            </w:r>
-            <w:r>
-              <w:t xml:space="preserve"> </w:t>
-            </w:r>
-          </w:p>
+          <w:p/>
         </w:tc>
       </w:tr>
       <w:tr>
@@ -1055,47 +1153,25 @@
           <w:tcPr>
             <w:tcW w:w="1985" w:type="dxa"/>
           </w:tcPr>
-          <w:p>
-            <w:r>
-              <w:t>662</w:t>
-            </w:r>
-          </w:p>
+          <w:p/>
         </w:tc>
         <w:tc>
           <w:tcPr>
             <w:tcW w:w="1984" w:type="dxa"/>
           </w:tcPr>
-          <w:p>
-            <w:r>
-              <w:t>73</w:t>
-            </w:r>
-            <w:r>
-              <w:t xml:space="preserve"> </w:t>
-            </w:r>
-          </w:p>
+          <w:p/>
         </w:tc>
         <w:tc>
           <w:tcPr>
             <w:tcW w:w="1843" w:type="dxa"/>
           </w:tcPr>
-          <w:p>
-            <w:r>
-              <w:t>366.7</w:t>
-            </w:r>
-            <w:r>
-              <w:t xml:space="preserve"> </w:t>
-            </w:r>
-          </w:p>
+          <w:p/>
         </w:tc>
         <w:tc>
           <w:tcPr>
             <w:tcW w:w="2268" w:type="dxa"/>
           </w:tcPr>
-          <w:p>
-            <w:r>
-              <w:t>741.7</w:t>
-            </w:r>
-          </w:p>
+          <w:p/>
         </w:tc>
       </w:tr>
     </w:tbl>
@@ -1488,12 +1564,6 @@
             <w:pPr>
               <w:jc w:val="center"/>
             </w:pPr>
-            <w:r>
-              <w:t xml:space="preserve"> </w:t>
-            </w:r>
-            <w:r>
-              <w:t>7.7255135</w:t>
-            </w:r>
           </w:p>
         </w:tc>
         <w:tc>
@@ -1504,12 +1574,6 @@
             <w:pPr>
               <w:jc w:val="center"/>
             </w:pPr>
-            <w:r>
-              <w:t>20</w:t>
-            </w:r>
-            <w:r>
-              <w:t xml:space="preserve"> </w:t>
-            </w:r>
           </w:p>
         </w:tc>
         <w:tc>
@@ -1520,12 +1584,6 @@
             <w:pPr>
               <w:jc w:val="center"/>
             </w:pPr>
-            <w:r>
-              <w:t>66</w:t>
-            </w:r>
-            <w:r>
-              <w:t xml:space="preserve"> </w:t>
-            </w:r>
           </w:p>
         </w:tc>
       </w:tr>
@@ -1562,12 +1620,6 @@
             <w:pPr>
               <w:jc w:val="center"/>
             </w:pPr>
-            <w:r>
-              <w:t>5.3803225</w:t>
-            </w:r>
-            <w:r>
-              <w:t xml:space="preserve"> </w:t>
-            </w:r>
           </w:p>
         </w:tc>
         <w:tc>
@@ -1578,12 +1630,6 @@
             <w:pPr>
               <w:jc w:val="center"/>
             </w:pPr>
-            <w:r>
-              <w:t>56</w:t>
-            </w:r>
-            <w:r>
-              <w:t xml:space="preserve"> </w:t>
-            </w:r>
           </w:p>
         </w:tc>
         <w:tc>
@@ -1594,12 +1640,6 @@
             <w:pPr>
               <w:jc w:val="center"/>
             </w:pPr>
-            <w:r>
-              <w:t>38</w:t>
-            </w:r>
-            <w:r>
-              <w:t xml:space="preserve"> </w:t>
-            </w:r>
           </w:p>
         </w:tc>
       </w:tr>
@@ -1636,12 +1676,6 @@
             <w:pPr>
               <w:jc w:val="center"/>
             </w:pPr>
-            <w:r>
-              <w:t>3.788717</w:t>
-            </w:r>
-            <w:r>
-              <w:t xml:space="preserve"> </w:t>
-            </w:r>
           </w:p>
         </w:tc>
         <w:tc>
@@ -1652,12 +1686,6 @@
             <w:pPr>
               <w:jc w:val="center"/>
             </w:pPr>
-            <w:r>
-              <w:t>81</w:t>
-            </w:r>
-            <w:r>
-              <w:t xml:space="preserve"> </w:t>
-            </w:r>
           </w:p>
         </w:tc>
         <w:tc>
@@ -1668,12 +1696,6 @@
             <w:pPr>
               <w:jc w:val="center"/>
             </w:pPr>
-            <w:r>
-              <w:t>15</w:t>
-            </w:r>
-            <w:r>
-              <w:t xml:space="preserve"> </w:t>
-            </w:r>
           </w:p>
         </w:tc>
       </w:tr>
@@ -1710,12 +1732,6 @@
             <w:pPr>
               <w:jc w:val="center"/>
             </w:pPr>
-            <w:r>
-              <w:t>2.1635923</w:t>
-            </w:r>
-            <w:r>
-              <w:t xml:space="preserve"> </w:t>
-            </w:r>
           </w:p>
         </w:tc>
         <w:tc>
@@ -1726,12 +1742,6 @@
             <w:pPr>
               <w:jc w:val="center"/>
             </w:pPr>
-            <w:r>
-              <w:t>95</w:t>
-            </w:r>
-            <w:r>
-              <w:t xml:space="preserve"> </w:t>
-            </w:r>
           </w:p>
         </w:tc>
         <w:tc>
@@ -1742,12 +1752,6 @@
             <w:pPr>
               <w:jc w:val="center"/>
             </w:pPr>
-            <w:r>
-              <w:t>3</w:t>
-            </w:r>
-            <w:r>
-              <w:t xml:space="preserve"> </w:t>
-            </w:r>
           </w:p>
         </w:tc>
       </w:tr>
@@ -1784,12 +1788,6 @@
             <w:pPr>
               <w:jc w:val="center"/>
             </w:pPr>
-            <w:r>
-              <w:t xml:space="preserve"> </w:t>
-            </w:r>
-            <w:r>
-              <w:t>1.461016</w:t>
-            </w:r>
           </w:p>
         </w:tc>
         <w:tc>
@@ -1800,12 +1798,6 @@
             <w:pPr>
               <w:jc w:val="center"/>
             </w:pPr>
-            <w:r>
-              <w:t>97</w:t>
-            </w:r>
-            <w:r>
-              <w:t xml:space="preserve"> </w:t>
-            </w:r>
           </w:p>
         </w:tc>
         <w:tc>
@@ -1816,12 +1808,6 @@
             <w:pPr>
               <w:jc w:val="center"/>
             </w:pPr>
-            <w:r>
-              <w:t>3</w:t>
-            </w:r>
-            <w:r>
-              <w:t xml:space="preserve"> </w:t>
-            </w:r>
           </w:p>
         </w:tc>
       </w:tr>
@@ -1910,13 +1896,41 @@
           <w:lang w:val="en-US"/>
         </w:rPr>
       </w:pPr>
-      <w:r>
-        <w:rPr>
-          <w:sz w:val="20"/>
-          <w:szCs w:val="20"/>
-          <w:lang w:val="en-US"/>
-        </w:rPr>
-        <w:t>conf.set("spark.locality.wait", "0s");</w:t>
+      <w:proofErr w:type="spellStart"/>
+      <w:r>
+        <w:rPr>
+          <w:sz w:val="20"/>
+          <w:szCs w:val="20"/>
+          <w:lang w:val="en-US"/>
+        </w:rPr>
+        <w:t>conf.set</w:t>
+      </w:r>
+      <w:proofErr w:type="spellEnd"/>
+      <w:r>
+        <w:rPr>
+          <w:sz w:val="20"/>
+          <w:szCs w:val="20"/>
+          <w:lang w:val="en-US"/>
+        </w:rPr>
+        <w:t>("</w:t>
+      </w:r>
+      <w:proofErr w:type="spellStart"/>
+      <w:r>
+        <w:rPr>
+          <w:sz w:val="20"/>
+          <w:szCs w:val="20"/>
+          <w:lang w:val="en-US"/>
+        </w:rPr>
+        <w:t>spark.locality.wait</w:t>
+      </w:r>
+      <w:proofErr w:type="spellEnd"/>
+      <w:r>
+        <w:rPr>
+          <w:sz w:val="20"/>
+          <w:szCs w:val="20"/>
+          <w:lang w:val="en-US"/>
+        </w:rPr>
+        <w:t>", "0s");</w:t>
       </w:r>
     </w:p>
     <w:p>

</xml_diff>

<commit_message>
ApproxOutliers commented, new table
</commit_message>
<xml_diff>
--- a/hw2_files/TableHW2.docx
+++ b/hw2_files/TableHW2.docx
@@ -156,23 +156,13 @@
         </w:rPr>
         <w:t xml:space="preserve">ut files are stored in the </w:t>
       </w:r>
-      <w:proofErr w:type="spellStart"/>
-      <w:r>
-        <w:rPr>
-          <w:sz w:val="20"/>
-          <w:szCs w:val="20"/>
-          <w:lang w:val="en-US"/>
-        </w:rPr>
-        <w:t>hdfs</w:t>
-      </w:r>
-      <w:proofErr w:type="spellEnd"/>
-      <w:r>
-        <w:rPr>
-          <w:sz w:val="20"/>
-          <w:szCs w:val="20"/>
-          <w:lang w:val="en-US"/>
-        </w:rPr>
-        <w:t xml:space="preserve"> </w:t>
+      <w:r>
+        <w:rPr>
+          <w:sz w:val="20"/>
+          <w:szCs w:val="20"/>
+          <w:lang w:val="en-US"/>
+        </w:rPr>
+        <w:t xml:space="preserve">hdfs </w:t>
       </w:r>
       <w:r>
         <w:rPr>
@@ -196,33 +186,15 @@
           <w:szCs w:val="20"/>
           <w:lang w:val="en-US"/>
         </w:rPr>
-        <w:t xml:space="preserve"> of the cluster. </w:t>
-      </w:r>
-      <w:proofErr w:type="gramStart"/>
-      <w:r>
-        <w:rPr>
-          <w:sz w:val="20"/>
-          <w:szCs w:val="20"/>
-          <w:lang w:val="en-US"/>
-        </w:rPr>
-        <w:t xml:space="preserve">In particular, </w:t>
-      </w:r>
-      <w:r>
-        <w:rPr>
-          <w:sz w:val="20"/>
-          <w:szCs w:val="20"/>
-          <w:lang w:val="en-US"/>
-        </w:rPr>
-        <w:t>file</w:t>
-      </w:r>
-      <w:proofErr w:type="gramEnd"/>
-      <w:r>
-        <w:rPr>
-          <w:sz w:val="20"/>
-          <w:szCs w:val="20"/>
-          <w:lang w:val="en-US"/>
-        </w:rPr>
-        <w:t xml:space="preserve"> </w:t>
+        <w:t xml:space="preserve"> of the cluster. In particular, </w:t>
+      </w:r>
+      <w:r>
+        <w:rPr>
+          <w:sz w:val="20"/>
+          <w:szCs w:val="20"/>
+          <w:lang w:val="en-US"/>
+        </w:rPr>
+        <w:t xml:space="preserve">file </w:t>
       </w:r>
       <w:r>
         <w:rPr>
@@ -637,72 +609,25 @@
                 <w:szCs w:val="20"/>
                 <w:lang w:val="en-US"/>
               </w:rPr>
-              <w:t xml:space="preserve">in </w:t>
-            </w:r>
-            <w:proofErr w:type="spellStart"/>
-            <w:r>
-              <w:rPr>
-                <w:b/>
-                <w:sz w:val="20"/>
-                <w:szCs w:val="20"/>
-                <w:lang w:val="en-US"/>
-              </w:rPr>
-              <w:t>ms</w:t>
-            </w:r>
-            <w:proofErr w:type="spellEnd"/>
-          </w:p>
-          <w:p>
-            <w:pPr>
-              <w:jc w:val="center"/>
-              <w:rPr>
-                <w:b/>
-                <w:sz w:val="20"/>
-                <w:szCs w:val="20"/>
-              </w:rPr>
-            </w:pPr>
-            <w:r>
-              <w:rPr>
-                <w:b/>
-                <w:sz w:val="20"/>
-                <w:szCs w:val="20"/>
-              </w:rPr>
-              <w:t>(</w:t>
-            </w:r>
-            <w:proofErr w:type="spellStart"/>
-            <w:r>
-              <w:rPr>
-                <w:b/>
-                <w:sz w:val="20"/>
-                <w:szCs w:val="20"/>
-              </w:rPr>
-              <w:t>average</w:t>
-            </w:r>
-            <w:proofErr w:type="spellEnd"/>
-            <w:r>
-              <w:rPr>
-                <w:b/>
-                <w:sz w:val="20"/>
-                <w:szCs w:val="20"/>
-              </w:rPr>
-              <w:t xml:space="preserve"> of 3 </w:t>
-            </w:r>
-            <w:proofErr w:type="spellStart"/>
-            <w:r>
-              <w:rPr>
-                <w:b/>
-                <w:sz w:val="20"/>
-                <w:szCs w:val="20"/>
-              </w:rPr>
-              <w:t>runs</w:t>
-            </w:r>
-            <w:proofErr w:type="spellEnd"/>
-            <w:r>
-              <w:rPr>
-                <w:b/>
-                <w:sz w:val="20"/>
-                <w:szCs w:val="20"/>
-              </w:rPr>
-              <w:t>)</w:t>
+              <w:t>in ms</w:t>
+            </w:r>
+          </w:p>
+          <w:p>
+            <w:pPr>
+              <w:jc w:val="center"/>
+              <w:rPr>
+                <w:b/>
+                <w:sz w:val="20"/>
+                <w:szCs w:val="20"/>
+              </w:rPr>
+            </w:pPr>
+            <w:r>
+              <w:rPr>
+                <w:b/>
+                <w:sz w:val="20"/>
+                <w:szCs w:val="20"/>
+              </w:rPr>
+              <w:t>(average of 3 runs)</w:t>
             </w:r>
           </w:p>
         </w:tc>
@@ -736,73 +661,26 @@
                 <w:szCs w:val="20"/>
                 <w:lang w:val="en-US"/>
               </w:rPr>
-              <w:t xml:space="preserve">in </w:t>
-            </w:r>
-            <w:proofErr w:type="spellStart"/>
-            <w:r>
-              <w:rPr>
-                <w:b/>
-                <w:sz w:val="20"/>
-                <w:szCs w:val="20"/>
-                <w:lang w:val="en-US"/>
-              </w:rPr>
-              <w:t>ms</w:t>
-            </w:r>
-            <w:proofErr w:type="spellEnd"/>
-          </w:p>
-          <w:p>
-            <w:pPr>
-              <w:jc w:val="center"/>
-              <w:rPr>
-                <w:b/>
-                <w:sz w:val="20"/>
-                <w:szCs w:val="20"/>
-                <w:lang w:val="en-US"/>
-              </w:rPr>
-            </w:pPr>
-            <w:r>
-              <w:rPr>
-                <w:b/>
-                <w:sz w:val="20"/>
-                <w:szCs w:val="20"/>
-              </w:rPr>
-              <w:t>(</w:t>
-            </w:r>
-            <w:proofErr w:type="spellStart"/>
-            <w:r>
-              <w:rPr>
-                <w:b/>
-                <w:sz w:val="20"/>
-                <w:szCs w:val="20"/>
-              </w:rPr>
-              <w:t>average</w:t>
-            </w:r>
-            <w:proofErr w:type="spellEnd"/>
-            <w:r>
-              <w:rPr>
-                <w:b/>
-                <w:sz w:val="20"/>
-                <w:szCs w:val="20"/>
-              </w:rPr>
-              <w:t xml:space="preserve"> of 3 </w:t>
-            </w:r>
-            <w:proofErr w:type="spellStart"/>
-            <w:r>
-              <w:rPr>
-                <w:b/>
-                <w:sz w:val="20"/>
-                <w:szCs w:val="20"/>
-              </w:rPr>
-              <w:t>runs</w:t>
-            </w:r>
-            <w:proofErr w:type="spellEnd"/>
-            <w:r>
-              <w:rPr>
-                <w:b/>
-                <w:sz w:val="20"/>
-                <w:szCs w:val="20"/>
-              </w:rPr>
-              <w:t>)</w:t>
+              <w:t>in ms</w:t>
+            </w:r>
+          </w:p>
+          <w:p>
+            <w:pPr>
+              <w:jc w:val="center"/>
+              <w:rPr>
+                <w:b/>
+                <w:sz w:val="20"/>
+                <w:szCs w:val="20"/>
+                <w:lang w:val="en-US"/>
+              </w:rPr>
+            </w:pPr>
+            <w:r>
+              <w:rPr>
+                <w:b/>
+                <w:sz w:val="20"/>
+                <w:szCs w:val="20"/>
+              </w:rPr>
+              <w:t>(average of 3 runs)</w:t>
             </w:r>
           </w:p>
         </w:tc>
@@ -845,73 +723,26 @@
                 <w:szCs w:val="20"/>
                 <w:lang w:val="en-US"/>
               </w:rPr>
-              <w:t xml:space="preserve">in </w:t>
-            </w:r>
-            <w:proofErr w:type="spellStart"/>
-            <w:r>
-              <w:rPr>
-                <w:b/>
-                <w:sz w:val="20"/>
-                <w:szCs w:val="20"/>
-                <w:lang w:val="en-US"/>
-              </w:rPr>
-              <w:t>ms</w:t>
-            </w:r>
-            <w:proofErr w:type="spellEnd"/>
-          </w:p>
-          <w:p>
-            <w:pPr>
-              <w:jc w:val="center"/>
-              <w:rPr>
-                <w:b/>
-                <w:sz w:val="20"/>
-                <w:szCs w:val="20"/>
-                <w:lang w:val="en-US"/>
-              </w:rPr>
-            </w:pPr>
-            <w:r>
-              <w:rPr>
-                <w:b/>
-                <w:sz w:val="20"/>
-                <w:szCs w:val="20"/>
-              </w:rPr>
-              <w:t>(</w:t>
-            </w:r>
-            <w:proofErr w:type="spellStart"/>
-            <w:r>
-              <w:rPr>
-                <w:b/>
-                <w:sz w:val="20"/>
-                <w:szCs w:val="20"/>
-              </w:rPr>
-              <w:t>average</w:t>
-            </w:r>
-            <w:proofErr w:type="spellEnd"/>
-            <w:r>
-              <w:rPr>
-                <w:b/>
-                <w:sz w:val="20"/>
-                <w:szCs w:val="20"/>
-              </w:rPr>
-              <w:t xml:space="preserve"> of 3 </w:t>
-            </w:r>
-            <w:proofErr w:type="spellStart"/>
-            <w:r>
-              <w:rPr>
-                <w:b/>
-                <w:sz w:val="20"/>
-                <w:szCs w:val="20"/>
-              </w:rPr>
-              <w:t>runs</w:t>
-            </w:r>
-            <w:proofErr w:type="spellEnd"/>
-            <w:r>
-              <w:rPr>
-                <w:b/>
-                <w:sz w:val="20"/>
-                <w:szCs w:val="20"/>
-              </w:rPr>
-              <w:t>)</w:t>
+              <w:t>in ms</w:t>
+            </w:r>
+          </w:p>
+          <w:p>
+            <w:pPr>
+              <w:jc w:val="center"/>
+              <w:rPr>
+                <w:b/>
+                <w:sz w:val="20"/>
+                <w:szCs w:val="20"/>
+                <w:lang w:val="en-US"/>
+              </w:rPr>
+            </w:pPr>
+            <w:r>
+              <w:rPr>
+                <w:b/>
+                <w:sz w:val="20"/>
+                <w:szCs w:val="20"/>
+              </w:rPr>
+              <w:t>(average of 3 runs)</w:t>
             </w:r>
           </w:p>
         </w:tc>
@@ -936,39 +767,17 @@
                 <w:szCs w:val="20"/>
                 <w:lang w:val="en-US"/>
               </w:rPr>
-              <w:t xml:space="preserve">Running time of </w:t>
-            </w:r>
-            <w:proofErr w:type="spellStart"/>
-            <w:r>
-              <w:rPr>
-                <w:b/>
-                <w:sz w:val="20"/>
-                <w:szCs w:val="20"/>
-                <w:lang w:val="en-US"/>
-              </w:rPr>
-              <w:t>MRApproxOutliers</w:t>
-            </w:r>
-            <w:proofErr w:type="spellEnd"/>
-            <w:r>
-              <w:rPr>
-                <w:b/>
-                <w:sz w:val="20"/>
-                <w:szCs w:val="20"/>
-                <w:lang w:val="en-US"/>
-              </w:rPr>
-              <w:t xml:space="preserve"> in </w:t>
-            </w:r>
-            <w:proofErr w:type="spellStart"/>
-            <w:r>
-              <w:rPr>
-                <w:b/>
-                <w:sz w:val="20"/>
-                <w:szCs w:val="20"/>
-                <w:lang w:val="en-US"/>
-              </w:rPr>
-              <w:t>ms</w:t>
-            </w:r>
-            <w:proofErr w:type="spellEnd"/>
+              <w:t>Running time of MRApproxOutliers</w:t>
+            </w:r>
+            <w:r>
+              <w:rPr>
+                <w:b/>
+                <w:sz w:val="20"/>
+                <w:szCs w:val="20"/>
+                <w:lang w:val="en-US"/>
+              </w:rPr>
+              <w:t xml:space="preserve"> in ms</w:t>
+            </w:r>
           </w:p>
           <w:p>
             <w:pPr>
@@ -1280,13 +1089,7 @@
               <w:jc w:val="center"/>
             </w:pPr>
             <w:r>
-              <w:t>19</w:t>
-            </w:r>
-            <w:r>
-              <w:t>,</w:t>
-            </w:r>
-            <w:r>
-              <w:t>677</w:t>
+              <w:t>6,559</w:t>
             </w:r>
           </w:p>
         </w:tc>
@@ -1344,13 +1147,7 @@
               <w:jc w:val="center"/>
             </w:pPr>
             <w:r>
-              <w:t>10</w:t>
-            </w:r>
-            <w:r>
-              <w:t>,</w:t>
-            </w:r>
-            <w:r>
-              <w:t>175</w:t>
+              <w:t>6,991.3</w:t>
             </w:r>
           </w:p>
         </w:tc>
@@ -1363,13 +1160,7 @@
               <w:jc w:val="center"/>
             </w:pPr>
             <w:r>
-              <w:t>89</w:t>
-            </w:r>
-            <w:r>
-              <w:t>.</w:t>
-            </w:r>
-            <w:r>
-              <w:t>3</w:t>
+              <w:t>102.3</w:t>
             </w:r>
           </w:p>
         </w:tc>
@@ -1382,13 +1173,7 @@
               <w:jc w:val="center"/>
             </w:pPr>
             <w:r>
-              <w:t>5</w:t>
-            </w:r>
-            <w:r>
-              <w:t>,</w:t>
-            </w:r>
-            <w:r>
-              <w:t>929</w:t>
+              <w:t>3.409,7</w:t>
             </w:r>
           </w:p>
         </w:tc>
@@ -1401,19 +1186,7 @@
               <w:jc w:val="center"/>
             </w:pPr>
             <w:r>
-              <w:t>3</w:t>
-            </w:r>
-            <w:r>
-              <w:t>,</w:t>
-            </w:r>
-            <w:r>
-              <w:t>408</w:t>
-            </w:r>
-            <w:r>
-              <w:t>.</w:t>
-            </w:r>
-            <w:r>
-              <w:t>3</w:t>
+              <w:t>2,000.3</w:t>
             </w:r>
           </w:p>
         </w:tc>
@@ -1478,25 +1251,7 @@
           <w:szCs w:val="20"/>
           <w:lang w:val="en-US"/>
         </w:rPr>
-        <w:t xml:space="preserve">s M </w:t>
-      </w:r>
-      <w:proofErr w:type="gramStart"/>
-      <w:r>
-        <w:rPr>
-          <w:sz w:val="20"/>
-          <w:szCs w:val="20"/>
-          <w:lang w:val="en-US"/>
-        </w:rPr>
-        <w:t>and  K</w:t>
-      </w:r>
-      <w:proofErr w:type="gramEnd"/>
-      <w:r>
-        <w:rPr>
-          <w:sz w:val="20"/>
-          <w:szCs w:val="20"/>
-          <w:lang w:val="en-US"/>
-        </w:rPr>
-        <w:t xml:space="preserve"> are</w:t>
+        <w:t>s M and  K are</w:t>
       </w:r>
       <w:r>
         <w:rPr>
@@ -2167,18 +1922,8 @@
           <w:szCs w:val="20"/>
           <w:lang w:val="en-US"/>
         </w:rPr>
-        <w:t xml:space="preserve">reading of the input in your running </w:t>
-      </w:r>
-      <w:proofErr w:type="gramStart"/>
-      <w:r>
-        <w:rPr>
-          <w:sz w:val="20"/>
-          <w:szCs w:val="20"/>
-          <w:lang w:val="en-US"/>
-        </w:rPr>
-        <w:t>times</w:t>
-      </w:r>
-      <w:proofErr w:type="gramEnd"/>
+        <w:t>reading of the input in your running times</w:t>
+      </w:r>
     </w:p>
     <w:p>
       <w:pPr>
@@ -2200,18 +1945,8 @@
           <w:szCs w:val="20"/>
           <w:lang w:val="en-US"/>
         </w:rPr>
-        <w:t xml:space="preserve">In your program, after defining the Spark Configuration variable “conf”, add the </w:t>
-      </w:r>
-      <w:proofErr w:type="gramStart"/>
-      <w:r>
-        <w:rPr>
-          <w:sz w:val="20"/>
-          <w:szCs w:val="20"/>
-          <w:lang w:val="en-US"/>
-        </w:rPr>
-        <w:t>line</w:t>
-      </w:r>
-      <w:proofErr w:type="gramEnd"/>
+        <w:t>In your program, after defining the Spark Configuration variable “conf”, add the line</w:t>
+      </w:r>
     </w:p>
     <w:p>
       <w:pPr>
@@ -2223,51 +1958,13 @@
           <w:lang w:val="en-US"/>
         </w:rPr>
       </w:pPr>
-      <w:proofErr w:type="spellStart"/>
-      <w:proofErr w:type="gramStart"/>
-      <w:r>
-        <w:rPr>
-          <w:sz w:val="20"/>
-          <w:szCs w:val="20"/>
-          <w:lang w:val="en-US"/>
-        </w:rPr>
-        <w:t>conf.set</w:t>
-      </w:r>
-      <w:proofErr w:type="spellEnd"/>
-      <w:r>
-        <w:rPr>
-          <w:sz w:val="20"/>
-          <w:szCs w:val="20"/>
-          <w:lang w:val="en-US"/>
-        </w:rPr>
-        <w:t>(</w:t>
-      </w:r>
-      <w:proofErr w:type="gramEnd"/>
-      <w:r>
-        <w:rPr>
-          <w:sz w:val="20"/>
-          <w:szCs w:val="20"/>
-          <w:lang w:val="en-US"/>
-        </w:rPr>
-        <w:t>"</w:t>
-      </w:r>
-      <w:proofErr w:type="spellStart"/>
-      <w:r>
-        <w:rPr>
-          <w:sz w:val="20"/>
-          <w:szCs w:val="20"/>
-          <w:lang w:val="en-US"/>
-        </w:rPr>
-        <w:t>spark.locality.wait</w:t>
-      </w:r>
-      <w:proofErr w:type="spellEnd"/>
-      <w:r>
-        <w:rPr>
-          <w:sz w:val="20"/>
-          <w:szCs w:val="20"/>
-          <w:lang w:val="en-US"/>
-        </w:rPr>
-        <w:t>", "0s");</w:t>
+      <w:r>
+        <w:rPr>
+          <w:sz w:val="20"/>
+          <w:szCs w:val="20"/>
+          <w:lang w:val="en-US"/>
+        </w:rPr>
+        <w:t>conf.set("spark.locality.wait", "0s");</w:t>
       </w:r>
     </w:p>
     <w:p>

</xml_diff>